<commit_message>
21 - Exam Preparation
</commit_message>
<xml_diff>
--- a/18 - Exercise Generics/08-CSharp-Advanced-Generics-Exercises.docx
+++ b/18 - Exercise Generics/08-CSharp-Advanced-Generics-Exercises.docx
@@ -963,6 +963,33 @@
               <w:rPr>
                 <w:rFonts w:ascii="Consolas" w:hAnsi="Consolas"/>
                 <w:bCs/>
+                <w:noProof/>
+              </w:rPr>
+            </w:pPr>
+          </w:p>
+          <w:p>
+            <w:pPr>
+              <w:rPr>
+                <w:rFonts w:ascii="Consolas" w:hAnsi="Consolas"/>
+                <w:bCs/>
+                <w:noProof/>
+              </w:rPr>
+            </w:pPr>
+          </w:p>
+          <w:p>
+            <w:pPr>
+              <w:rPr>
+                <w:rFonts w:ascii="Consolas" w:hAnsi="Consolas"/>
+                <w:bCs/>
+                <w:noProof/>
+              </w:rPr>
+            </w:pPr>
+          </w:p>
+          <w:p>
+            <w:pPr>
+              <w:rPr>
+                <w:rFonts w:ascii="Consolas" w:hAnsi="Consolas"/>
+                <w:bCs/>
                 <w:lang w:val="bg-BG"/>
               </w:rPr>
             </w:pPr>
@@ -972,6 +999,7 @@
                 <w:bCs/>
                 <w:noProof/>
               </w:rPr>
+              <w:lastRenderedPageBreak/>
               <w:t>3</w:t>
             </w:r>
           </w:p>
@@ -1023,7 +1051,6 @@
                 <w:bCs/>
                 <w:noProof/>
               </w:rPr>
-              <w:lastRenderedPageBreak/>
               <w:t>42</w:t>
             </w:r>
           </w:p>
@@ -1987,6 +2014,7 @@
                 <w:bCs/>
                 <w:noProof/>
               </w:rPr>
+              <w:lastRenderedPageBreak/>
               <w:t>0 2</w:t>
             </w:r>
           </w:p>
@@ -2013,6 +2041,7 @@
                 <w:bCs/>
                 <w:noProof/>
               </w:rPr>
+              <w:lastRenderedPageBreak/>
               <w:t>System.Int32: 42</w:t>
             </w:r>
           </w:p>
@@ -2111,7 +2140,6 @@
                 <w:bCs/>
                 <w:noProof/>
               </w:rPr>
-              <w:lastRenderedPageBreak/>
               <w:t>2</w:t>
             </w:r>
           </w:p>
@@ -2172,7 +2200,6 @@
                 <w:bCs/>
                 <w:noProof/>
               </w:rPr>
-              <w:lastRenderedPageBreak/>
               <w:t>System.Int32: 2</w:t>
             </w:r>
           </w:p>
@@ -2207,7 +2234,6 @@
                 <w:bCs/>
                 <w:noProof/>
               </w:rPr>
-              <w:lastRenderedPageBreak/>
               <w:t>System.Int32: 3</w:t>
             </w:r>
           </w:p>
@@ -2232,7 +2258,6 @@
         </w:rPr>
       </w:pPr>
       <w:r>
-        <w:lastRenderedPageBreak/>
         <w:t>Generic Count Method Strings</w:t>
       </w:r>
     </w:p>
@@ -3098,6 +3123,7 @@
                 <w:bCs/>
                 <w:noProof/>
               </w:rPr>
+              <w:lastRenderedPageBreak/>
               <w:t>42.78</w:t>
             </w:r>
           </w:p>
@@ -3140,6 +3166,7 @@
                 <w:bCs/>
                 <w:noProof/>
               </w:rPr>
+              <w:lastRenderedPageBreak/>
               <w:t>2</w:t>
             </w:r>
           </w:p>
@@ -3188,7 +3215,6 @@
                 <w:bCs/>
                 <w:noProof/>
               </w:rPr>
-              <w:lastRenderedPageBreak/>
               <w:t>1.1</w:t>
             </w:r>
           </w:p>
@@ -3266,7 +3292,6 @@
                 <w:bCs/>
                 <w:noProof/>
               </w:rPr>
-              <w:lastRenderedPageBreak/>
               <w:t>2</w:t>
             </w:r>
           </w:p>
@@ -3602,11 +3627,16 @@
         <w:t>"</w:t>
       </w:r>
       <w:r>
-        <w:t>, there should be a way to explicitly specify both items</w:t>
+        <w:t xml:space="preserve">, there should be a way to explicitly specify both </w:t>
+      </w:r>
+      <w:proofErr w:type="gramStart"/>
+      <w:r>
+        <w:t>items</w:t>
       </w:r>
       <w:r>
         <w:t>'</w:t>
       </w:r>
+      <w:proofErr w:type="gramEnd"/>
       <w:r>
         <w:t xml:space="preserve"> </w:t>
       </w:r>
@@ -4958,7 +4988,6 @@
         <w:rPr>
           <w:noProof/>
         </w:rPr>
-        <w:lastRenderedPageBreak/>
         <w:t>Threeuple</w:t>
       </w:r>
     </w:p>
@@ -5080,7 +5109,23 @@
           <w:rFonts w:eastAsia="MS Mincho"/>
           <w:lang w:eastAsia="ja-JP"/>
         </w:rPr>
-        <w:t>The first one is holding a name, an address and a town. Format of the input:</w:t>
+        <w:t xml:space="preserve">The first one is holding a name, an </w:t>
+      </w:r>
+      <w:proofErr w:type="gramStart"/>
+      <w:r>
+        <w:rPr>
+          <w:rFonts w:eastAsia="MS Mincho"/>
+          <w:lang w:eastAsia="ja-JP"/>
+        </w:rPr>
+        <w:t>address</w:t>
+      </w:r>
+      <w:proofErr w:type="gramEnd"/>
+      <w:r>
+        <w:rPr>
+          <w:rFonts w:eastAsia="MS Mincho"/>
+          <w:lang w:eastAsia="ja-JP"/>
+        </w:rPr>
+        <w:t xml:space="preserve"> and a town. Format of the input:</w:t>
       </w:r>
     </w:p>
     <w:p>
@@ -6696,12 +6741,21 @@
                             </w:rPr>
                             <w:t xml:space="preserve">© </w:t>
                           </w:r>
+                          <w:proofErr w:type="spellStart"/>
                           <w:r>
                             <w:rPr>
                               <w:sz w:val="17"/>
                               <w:szCs w:val="17"/>
                             </w:rPr>
-                            <w:t xml:space="preserve">SoftUni – </w:t>
+                            <w:t>SoftUni</w:t>
+                          </w:r>
+                          <w:proofErr w:type="spellEnd"/>
+                          <w:r>
+                            <w:rPr>
+                              <w:sz w:val="17"/>
+                              <w:szCs w:val="17"/>
+                            </w:rPr>
+                            <w:t xml:space="preserve"> – </w:t>
                           </w:r>
                           <w:hyperlink r:id="rId1" w:history="1">
                             <w:r>
@@ -7414,12 +7468,21 @@
                       </w:rPr>
                       <w:t xml:space="preserve">© </w:t>
                     </w:r>
+                    <w:proofErr w:type="spellStart"/>
                     <w:r>
                       <w:rPr>
                         <w:sz w:val="17"/>
                         <w:szCs w:val="17"/>
                       </w:rPr>
-                      <w:t xml:space="preserve">SoftUni – </w:t>
+                      <w:t>SoftUni</w:t>
+                    </w:r>
+                    <w:proofErr w:type="spellEnd"/>
+                    <w:r>
+                      <w:rPr>
+                        <w:sz w:val="17"/>
+                        <w:szCs w:val="17"/>
+                      </w:rPr>
+                      <w:t xml:space="preserve"> – </w:t>
                     </w:r>
                     <w:hyperlink r:id="rId21" w:history="1">
                       <w:r>

</xml_diff>